<commit_message>
Clase ADOO - 17-04-2018
</commit_message>
<xml_diff>
--- a/ADOO/Diagrama de interaccion.docx
+++ b/ADOO/Diagrama de interaccion.docx
@@ -994,15 +994,7 @@
           <w:sz w:val="20"/>
           <w:szCs w:val="20"/>
         </w:rPr>
-        <w:t>nombre_parametro</w:t>
-      </w:r>
-      <w:r>
-        <w:rPr>
-          <w:rFonts w:ascii="Arial" w:hAnsi="Arial" w:cs="Arial"/>
-          <w:sz w:val="20"/>
-          <w:szCs w:val="20"/>
-        </w:rPr>
-        <w:t>_n</w:t>
+        <w:t>nombre_parametro_n</w:t>
       </w:r>
       <w:proofErr w:type="spellEnd"/>
       <w:r>
@@ -1908,6 +1900,152 @@
           <w:szCs w:val="20"/>
         </w:rPr>
       </w:pPr>
+      <w:r>
+        <w:rPr>
+          <w:rFonts w:ascii="Arial" w:hAnsi="Arial" w:cs="Arial"/>
+          <w:sz w:val="20"/>
+          <w:szCs w:val="20"/>
+        </w:rPr>
+        <w:lastRenderedPageBreak/>
+        <w:t>Condicionales:</w:t>
+      </w:r>
+    </w:p>
+    <w:p>
+      <w:pPr>
+        <w:jc w:val="center"/>
+        <w:rPr>
+          <w:rFonts w:ascii="Arial" w:hAnsi="Arial" w:cs="Arial"/>
+          <w:sz w:val="20"/>
+          <w:szCs w:val="20"/>
+        </w:rPr>
+      </w:pPr>
+      <w:r>
+        <w:rPr>
+          <w:rFonts w:ascii="Arial" w:hAnsi="Arial" w:cs="Arial"/>
+          <w:noProof/>
+          <w:sz w:val="20"/>
+          <w:szCs w:val="20"/>
+          <w:lang w:eastAsia="es-AR"/>
+        </w:rPr>
+        <w:drawing>
+          <wp:inline distT="0" distB="0" distL="0" distR="0">
+            <wp:extent cx="5038725" cy="3781425"/>
+            <wp:effectExtent l="0" t="0" r="9525" b="9525"/>
+            <wp:docPr id="2" name="Imagen 2"/>
+            <wp:cNvGraphicFramePr>
+              <a:graphicFrameLocks xmlns:a="http://schemas.openxmlformats.org/drawingml/2006/main" noChangeAspect="1"/>
+            </wp:cNvGraphicFramePr>
+            <a:graphic xmlns:a="http://schemas.openxmlformats.org/drawingml/2006/main">
+              <a:graphicData uri="http://schemas.openxmlformats.org/drawingml/2006/picture">
+                <pic:pic xmlns:pic="http://schemas.openxmlformats.org/drawingml/2006/picture">
+                  <pic:nvPicPr>
+                    <pic:cNvPr id="2" name="SequenceDiagram1.jpg"/>
+                    <pic:cNvPicPr/>
+                  </pic:nvPicPr>
+                  <pic:blipFill>
+                    <a:blip r:embed="rId13">
+                      <a:extLst>
+                        <a:ext uri="{28A0092B-C50C-407E-A947-70E740481C1C}">
+                          <a14:useLocalDpi xmlns:a14="http://schemas.microsoft.com/office/drawing/2010/main" val="0"/>
+                        </a:ext>
+                      </a:extLst>
+                    </a:blip>
+                    <a:stretch>
+                      <a:fillRect/>
+                    </a:stretch>
+                  </pic:blipFill>
+                  <pic:spPr>
+                    <a:xfrm>
+                      <a:off x="0" y="0"/>
+                      <a:ext cx="5038725" cy="3781425"/>
+                    </a:xfrm>
+                    <a:prstGeom prst="rect">
+                      <a:avLst/>
+                    </a:prstGeom>
+                  </pic:spPr>
+                </pic:pic>
+              </a:graphicData>
+            </a:graphic>
+          </wp:inline>
+        </w:drawing>
+      </w:r>
+    </w:p>
+    <w:p>
+      <w:pPr>
+        <w:rPr>
+          <w:rFonts w:ascii="Arial" w:hAnsi="Arial" w:cs="Arial"/>
+          <w:sz w:val="20"/>
+          <w:szCs w:val="20"/>
+        </w:rPr>
+      </w:pPr>
+      <w:r>
+        <w:rPr>
+          <w:rFonts w:ascii="Arial" w:hAnsi="Arial" w:cs="Arial"/>
+          <w:sz w:val="20"/>
+          <w:szCs w:val="20"/>
+        </w:rPr>
+        <w:t>Iteraciones:</w:t>
+      </w:r>
+    </w:p>
+    <w:p>
+      <w:pPr>
+        <w:jc w:val="center"/>
+        <w:rPr>
+          <w:rFonts w:ascii="Arial" w:hAnsi="Arial" w:cs="Arial"/>
+          <w:sz w:val="20"/>
+          <w:szCs w:val="20"/>
+        </w:rPr>
+      </w:pPr>
+      <w:r>
+        <w:rPr>
+          <w:rFonts w:ascii="Arial" w:hAnsi="Arial" w:cs="Arial"/>
+          <w:noProof/>
+          <w:sz w:val="20"/>
+          <w:szCs w:val="20"/>
+          <w:lang w:eastAsia="es-AR"/>
+        </w:rPr>
+        <w:drawing>
+          <wp:inline distT="0" distB="0" distL="0" distR="0">
+            <wp:extent cx="5612130" cy="3576320"/>
+            <wp:effectExtent l="0" t="0" r="7620" b="5080"/>
+            <wp:docPr id="13" name="Imagen 13"/>
+            <wp:cNvGraphicFramePr>
+              <a:graphicFrameLocks xmlns:a="http://schemas.openxmlformats.org/drawingml/2006/main" noChangeAspect="1"/>
+            </wp:cNvGraphicFramePr>
+            <a:graphic xmlns:a="http://schemas.openxmlformats.org/drawingml/2006/main">
+              <a:graphicData uri="http://schemas.openxmlformats.org/drawingml/2006/picture">
+                <pic:pic xmlns:pic="http://schemas.openxmlformats.org/drawingml/2006/picture">
+                  <pic:nvPicPr>
+                    <pic:cNvPr id="13" name="SequenceDiagram1.jpg"/>
+                    <pic:cNvPicPr/>
+                  </pic:nvPicPr>
+                  <pic:blipFill>
+                    <a:blip r:embed="rId14">
+                      <a:extLst>
+                        <a:ext uri="{28A0092B-C50C-407E-A947-70E740481C1C}">
+                          <a14:useLocalDpi xmlns:a14="http://schemas.microsoft.com/office/drawing/2010/main" val="0"/>
+                        </a:ext>
+                      </a:extLst>
+                    </a:blip>
+                    <a:stretch>
+                      <a:fillRect/>
+                    </a:stretch>
+                  </pic:blipFill>
+                  <pic:spPr>
+                    <a:xfrm>
+                      <a:off x="0" y="0"/>
+                      <a:ext cx="5612130" cy="3576320"/>
+                    </a:xfrm>
+                    <a:prstGeom prst="rect">
+                      <a:avLst/>
+                    </a:prstGeom>
+                  </pic:spPr>
+                </pic:pic>
+              </a:graphicData>
+            </a:graphic>
+          </wp:inline>
+        </w:drawing>
+      </w:r>
       <w:bookmarkStart w:id="0" w:name="_GoBack"/>
       <w:bookmarkEnd w:id="0"/>
     </w:p>

</xml_diff>